<commit_message>
Found A handful of sources
Spent some time looking at various styles of sources. I found some very user friendly, beginner course-style sites, some more advanced research papers, and a textbook that I really like.

We can discuss later how we want to organize the different styles of source.
</commit_message>
<xml_diff>
--- a/Bibliography.docx
+++ b/Bibliography.docx
@@ -85,23 +85,45 @@
       </w:r>
       <w:r>
         <w:br/>
-        <w:t xml:space="preserve">  * use the measure to sort </w:t>
-      </w:r>
-      <w:proofErr w:type="gramStart"/>
-      <w:r>
-        <w:t>all of</w:t>
-      </w:r>
-      <w:proofErr w:type="gramEnd"/>
-      <w:r>
-        <w:t xml:space="preserve"> your collected resources</w:t>
+        <w:t>  * use the measure to sort all of your collected resources</w:t>
       </w:r>
       <w:r>
         <w:br/>
         <w:t>  * how can you use your measure to scrutinize new content?</w:t>
       </w:r>
     </w:p>
+    <w:p/>
+    <w:p/>
+    <w:p>
+      <w:r>
+        <w:t xml:space="preserve">Horrible: </w:t>
+      </w:r>
+      <w:hyperlink r:id="rId6" w:history="1">
+        <w:r>
+          <w:rPr>
+            <w:rStyle w:val="Hyperlink"/>
+          </w:rPr>
+          <w:t>https://medium.com/@data-overload/comparing-algorithms-choosing-the-right-tool-for-the-job-7a4d7d109265</w:t>
+        </w:r>
+      </w:hyperlink>
+    </w:p>
+    <w:p/>
+    <w:p>
+      <w:r>
+        <w:t xml:space="preserve">Wikipedia, but honestly decent: </w:t>
+      </w:r>
+      <w:hyperlink r:id="rId7" w:history="1">
+        <w:r>
+          <w:rPr>
+            <w:rStyle w:val="Hyperlink"/>
+          </w:rPr>
+          <w:t>https://en.wikipedia.org/wiki/Analysis_of_algorithms</w:t>
+        </w:r>
+      </w:hyperlink>
+    </w:p>
+    <w:p/>
     <w:sectPr>
-      <w:headerReference w:type="default" r:id="rId6"/>
+      <w:headerReference w:type="default" r:id="rId8"/>
       <w:pgSz w:w="12240" w:h="15840"/>
       <w:pgMar w:top="1440" w:right="1440" w:bottom="1440" w:left="1440" w:header="708" w:footer="708" w:gutter="0"/>
       <w:cols w:space="708"/>
@@ -778,6 +800,7 @@
   <w:style w:type="character" w:default="1" w:styleId="DefaultParagraphFont">
     <w:name w:val="Default Paragraph Font"/>
     <w:uiPriority w:val="1"/>
+    <w:semiHidden/>
     <w:unhideWhenUsed/>
   </w:style>
   <w:style w:type="table" w:default="1" w:styleId="TableNormal">
@@ -1134,6 +1157,29 @@
     <w:link w:val="Footer"/>
     <w:uiPriority w:val="99"/>
     <w:rsid w:val="003D104E"/>
+  </w:style>
+  <w:style w:type="character" w:styleId="Hyperlink">
+    <w:name w:val="Hyperlink"/>
+    <w:basedOn w:val="DefaultParagraphFont"/>
+    <w:uiPriority w:val="99"/>
+    <w:unhideWhenUsed/>
+    <w:rsid w:val="005E1490"/>
+    <w:rPr>
+      <w:color w:val="467886" w:themeColor="hyperlink"/>
+      <w:u w:val="single"/>
+    </w:rPr>
+  </w:style>
+  <w:style w:type="character" w:styleId="UnresolvedMention">
+    <w:name w:val="Unresolved Mention"/>
+    <w:basedOn w:val="DefaultParagraphFont"/>
+    <w:uiPriority w:val="99"/>
+    <w:semiHidden/>
+    <w:unhideWhenUsed/>
+    <w:rsid w:val="005E1490"/>
+    <w:rPr>
+      <w:color w:val="605E5C"/>
+      <w:shd w:val="clear" w:color="auto" w:fill="E1DFDD"/>
+    </w:rPr>
   </w:style>
 </w:styles>
 </file>

</xml_diff>